<commit_message>
Updated sub and styles
</commit_message>
<xml_diff>
--- a/assets/documents/Klasen Interview Request - Template.docx
+++ b/assets/documents/Klasen Interview Request - Template.docx
@@ -7,16 +7,38 @@
         <w:ind w:left="720"/>
       </w:pPr>
       <w:r>
-        <w:t>Hello, my name is Rob. I’m an independent journalist and founder of Newsico looking to connect.</w:t>
-      </w:r>
-    </w:p>
-    <w:p>
-      <w:pPr>
-        <w:ind w:left="720"/>
-      </w:pPr>
-    </w:p>
-    <w:p>
-      <w:pPr>
+        <w:t>Hello,</w:t>
+      </w:r>
+    </w:p>
+    <w:p>
+      <w:pPr>
+        <w:pBdr>
+          <w:bottom w:val="single" w:sz="6" w:space="1" w:color="auto"/>
+        </w:pBdr>
+        <w:ind w:left="720"/>
+      </w:pPr>
+      <w:r>
+        <w:t>I'm an independent journalist and freelance developer putting together a series of articles on those affected by the persisting waves of tech layoffs. I'm interested in hearing your perspective if you'd like to connect.</w:t>
+      </w:r>
+    </w:p>
+    <w:p>
+      <w:pPr>
+        <w:pBdr>
+          <w:bottom w:val="single" w:sz="6" w:space="1" w:color="auto"/>
+        </w:pBdr>
+        <w:ind w:left="720"/>
+      </w:pPr>
+    </w:p>
+    <w:p>
+      <w:pPr>
+        <w:ind w:left="720"/>
+      </w:pPr>
+    </w:p>
+    <w:p>
+      <w:pPr>
+        <w:pBdr>
+          <w:bottom w:val="single" w:sz="6" w:space="1" w:color="auto"/>
+        </w:pBdr>
         <w:ind w:left="720"/>
       </w:pPr>
       <w:r>
@@ -25,11 +47,168 @@
     </w:p>
     <w:p>
       <w:pPr>
-        <w:ind w:left="720"/>
-      </w:pPr>
-      <w:r>
-        <w:t>Thanks for connecting with me.</w:t>
-      </w:r>
+        <w:pBdr>
+          <w:bottom w:val="single" w:sz="6" w:space="1" w:color="auto"/>
+        </w:pBdr>
+        <w:ind w:left="720"/>
+      </w:pPr>
+      <w:r>
+        <w:t>Thanks for connecting.</w:t>
+      </w:r>
+      <w:r>
+        <w:t xml:space="preserve"> To give a little more context, I found your information through </w:t>
+      </w:r>
+      <w:hyperlink r:id="rId5" w:tgtFrame="_blank" w:history="1">
+        <w:r>
+          <w:rPr>
+            <w:rStyle w:val="Hyperlink"/>
+          </w:rPr>
+          <w:t>https://layoffs.fyi/</w:t>
+        </w:r>
+      </w:hyperlink>
+      <w:r>
+        <w:t xml:space="preserve">. As I mentioned, I'm putting together a series of articles trying to understand tech layoffs from a more personalized perspective. When reading about the tech industry over the past few months, all I typically see are big reports of data that don't really account for the individual. </w:t>
+      </w:r>
+      <w:r>
+        <w:t>I want to put something out there that goes deeper</w:t>
+      </w:r>
+      <w:r>
+        <w:t>. If this is something you're interested in, I can send you an email with more information and details.</w:t>
+      </w:r>
+      <w:r>
+        <w:t xml:space="preserve"> Here’s a link to the main site where content is currently being posted.</w:t>
+      </w:r>
+    </w:p>
+    <w:p>
+      <w:pPr>
+        <w:pBdr>
+          <w:bottom w:val="single" w:sz="6" w:space="1" w:color="auto"/>
+        </w:pBdr>
+        <w:ind w:left="720"/>
+      </w:pPr>
+      <w:hyperlink r:id="rId6" w:history="1">
+        <w:r>
+          <w:rPr>
+            <w:rStyle w:val="Hyperlink"/>
+          </w:rPr>
+          <w:t>https://newsico.co</w:t>
+        </w:r>
+      </w:hyperlink>
+      <w:r>
+        <w:t xml:space="preserve"> </w:t>
+      </w:r>
+    </w:p>
+    <w:p>
+      <w:pPr>
+        <w:pBdr>
+          <w:bottom w:val="single" w:sz="6" w:space="1" w:color="auto"/>
+        </w:pBdr>
+        <w:ind w:left="720"/>
+      </w:pPr>
+    </w:p>
+    <w:p>
+      <w:pPr>
+        <w:ind w:left="720"/>
+      </w:pPr>
+    </w:p>
+    <w:p>
+      <w:pPr>
+        <w:pBdr>
+          <w:bottom w:val="single" w:sz="6" w:space="1" w:color="auto"/>
+        </w:pBdr>
+        <w:ind w:left="720"/>
+      </w:pPr>
+      <w:r>
+        <w:t>Hey,</w:t>
+      </w:r>
+    </w:p>
+    <w:p>
+      <w:pPr>
+        <w:pBdr>
+          <w:bottom w:val="single" w:sz="6" w:space="1" w:color="auto"/>
+        </w:pBdr>
+        <w:ind w:left="720"/>
+      </w:pPr>
+      <w:r>
+        <w:t>Thanks for connecting.</w:t>
+      </w:r>
+      <w:r>
+        <w:t xml:space="preserve"> </w:t>
+      </w:r>
+      <w:r>
+        <w:t xml:space="preserve">I have a project in the works that’s starting to get a little traction and I’m reaching out because </w:t>
+      </w:r>
+      <w:r>
+        <w:t xml:space="preserve">I'm putting together a series of articles trying to understand </w:t>
+      </w:r>
+      <w:r>
+        <w:t xml:space="preserve">parts of the </w:t>
+      </w:r>
+      <w:r>
+        <w:t>tech</w:t>
+      </w:r>
+      <w:r>
+        <w:t xml:space="preserve"> industry</w:t>
+      </w:r>
+      <w:r>
+        <w:t xml:space="preserve">. </w:t>
+      </w:r>
+      <w:r>
+        <w:t xml:space="preserve">So </w:t>
+      </w:r>
+      <w:proofErr w:type="gramStart"/>
+      <w:r>
+        <w:t>far</w:t>
+      </w:r>
+      <w:proofErr w:type="gramEnd"/>
+      <w:r>
+        <w:t xml:space="preserve"> I’ve only been focusing on software engineers who have went through a layoff this year but I’d also like to hear the perspective of coding bootcamp graduates as I think they also have a valuable view point in the current tech job market. Basically,</w:t>
+      </w:r>
+      <w:r>
+        <w:t xml:space="preserve"> </w:t>
+      </w:r>
+      <w:r>
+        <w:t>I want to put something out there that goes deeper</w:t>
+      </w:r>
+      <w:r>
+        <w:t xml:space="preserve"> than the macro level observations of major news outlets</w:t>
+      </w:r>
+      <w:r>
+        <w:t>. If this is something you're interested in, I can send you an email with more information and details.</w:t>
+      </w:r>
+      <w:r>
+        <w:t xml:space="preserve"> And just for reference, h</w:t>
+      </w:r>
+      <w:r>
+        <w:t>ere’s a link to the main site where content is currently being posted.</w:t>
+      </w:r>
+    </w:p>
+    <w:p>
+      <w:pPr>
+        <w:pBdr>
+          <w:bottom w:val="single" w:sz="6" w:space="1" w:color="auto"/>
+        </w:pBdr>
+        <w:ind w:left="720"/>
+      </w:pPr>
+      <w:hyperlink r:id="rId7" w:history="1">
+        <w:r>
+          <w:rPr>
+            <w:rStyle w:val="Hyperlink"/>
+          </w:rPr>
+          <w:t>https://newsico.co</w:t>
+        </w:r>
+      </w:hyperlink>
+      <w:r>
+        <w:t xml:space="preserve"> </w:t>
+      </w:r>
+    </w:p>
+    <w:p>
+      <w:pPr>
+        <w:pBdr>
+          <w:bottom w:val="single" w:sz="6" w:space="1" w:color="auto"/>
+        </w:pBdr>
+        <w:ind w:left="720"/>
+      </w:pPr>
     </w:p>
     <w:p>
       <w:pPr>
@@ -95,7 +274,16 @@
         <w:ind w:left="720"/>
       </w:pPr>
       <w:r>
-        <w:t xml:space="preserve">I read a lot of news, and I’ve found that there is a remarkably large void in one particular area of content: Direct representation of those affected by large scale events. I don’t think this is an inherently negative thing, rather it’s just a side effect of many of the ideas that the “news” likes to discuss. This project aims to contribute </w:t>
+        <w:lastRenderedPageBreak/>
+        <w:t xml:space="preserve">I read a lot of news, and I’ve found that there is a remarkably large void in one </w:t>
+      </w:r>
+      <w:proofErr w:type="gramStart"/>
+      <w:r>
+        <w:t>particular area</w:t>
+      </w:r>
+      <w:proofErr w:type="gramEnd"/>
+      <w:r>
+        <w:t xml:space="preserve"> of content: Direct representation of those affected by large scale events. I don’t think this is an inherently negative thing, rather it’s just a side effect of many of the ideas that the “news” likes to discuss. This project aims to contribute </w:t>
       </w:r>
       <w:r>
         <w:t>an</w:t>
@@ -135,7 +323,23 @@
         <w:ind w:left="720"/>
       </w:pPr>
       <w:r>
-        <w:t>What I’m seeking, and asking for, is a sit down interview over Google Meet where we can cover a range of topics focusing on but not limited to the tech industry. I’d like to focus specifically on your journey and get an account of your thoughts and feelings over the past weeks and days. I believe these accounts are valuable in representing a part of news and history that is so difficult for large scale analyses to actually cover.</w:t>
+        <w:t xml:space="preserve">What I’m seeking, and asking for, is a </w:t>
+      </w:r>
+      <w:proofErr w:type="gramStart"/>
+      <w:r>
+        <w:t>sit down</w:t>
+      </w:r>
+      <w:proofErr w:type="gramEnd"/>
+      <w:r>
+        <w:t xml:space="preserve"> interview over Google Meet where we can cover a range of topics focusing on but not limited to the tech industry. I’d like to focus specifically on your journey and get an account of your thoughts and feelings over the past weeks and days. I believe these accounts are valuable in representing a part of news and history that is so difficult for large scale analyses to </w:t>
+      </w:r>
+      <w:proofErr w:type="gramStart"/>
+      <w:r>
+        <w:t>actually cover</w:t>
+      </w:r>
+      <w:proofErr w:type="gramEnd"/>
+      <w:r>
+        <w:t>.</w:t>
       </w:r>
     </w:p>
     <w:p>
@@ -177,7 +381,15 @@
         <w:t>If you’re available for an interview, please reply to this email</w:t>
       </w:r>
       <w:r>
-        <w:t xml:space="preserve"> with available times for next week or the following and I’ll send you an email through Google Meet. Again, thanks so much for your time. I really hope we can connect and make a contribution to the news and </w:t>
+        <w:t xml:space="preserve"> with available times for next week or the following and I’ll send you an email through Google Meet. Again, thanks so much for your time. I really hope we can connect and </w:t>
+      </w:r>
+      <w:proofErr w:type="gramStart"/>
+      <w:r>
+        <w:t>make a contribution</w:t>
+      </w:r>
+      <w:proofErr w:type="gramEnd"/>
+      <w:r>
+        <w:t xml:space="preserve"> to the news and </w:t>
       </w:r>
       <w:r>
         <w:t>tech-</w:t>
@@ -227,7 +439,7 @@
         <w:spacing w:after="0"/>
         <w:ind w:left="720"/>
       </w:pPr>
-      <w:hyperlink r:id="rId5" w:history="1">
+      <w:hyperlink r:id="rId8" w:history="1">
         <w:r>
           <w:rPr>
             <w:rStyle w:val="Hyperlink"/>
@@ -416,7 +628,6 @@
   </w:abstractNum>
   <w:num w:numId="1" w16cid:durableId="1796635676">
     <w:abstractNumId w:val="0"/>
-    <w:lvlOverride w:ilvl="0"/>
   </w:num>
 </w:numbering>
 </file>
@@ -823,7 +1034,6 @@
   <w:style w:type="character" w:default="1" w:styleId="DefaultParagraphFont">
     <w:name w:val="Default Paragraph Font"/>
     <w:uiPriority w:val="1"/>
-    <w:semiHidden/>
     <w:unhideWhenUsed/>
   </w:style>
   <w:style w:type="table" w:default="1" w:styleId="TableNormal">

</xml_diff>